<commit_message>
add longan doc and some other doc
</commit_message>
<xml_diff>
--- a/stm32/stm32 usb  dfu.docx
+++ b/stm32/stm32 usb  dfu.docx
@@ -57,19 +57,7 @@
         <w:rPr>
           <w:rFonts w:hint="eastAsia"/>
         </w:rPr>
-        <w:t>usb dfu需要的外设不多，</w:t>
-      </w:r>
-      <w:r>
-        <w:rPr>
-          <w:rFonts w:hint="eastAsia"/>
-        </w:rPr>
-        <w:t>一般</w:t>
-      </w:r>
-      <w:r>
-        <w:rPr>
-          <w:rFonts w:hint="eastAsia"/>
-        </w:rPr>
-        <w:t>是一个gpio用作按键、一个gpio用作led、一个uart打印log，当然不能少了USB，甚至gpio和uart都可以不要。</w:t>
+        <w:t>usb dfu需要的外设不多，一般是一个gpio用作按键、一个gpio用作led、一个uart打印log，当然不能少了USB，甚至gpio和uart都可以不要。</w:t>
       </w:r>
       <w:r>
         <w:rPr>
@@ -601,9 +589,6 @@
       <w:pPr>
         <w:pStyle w:val="a7"/>
         <w:ind w:left="360" w:firstLineChars="0" w:firstLine="0"/>
-        <w:rPr>
-          <w:rFonts w:hint="eastAsia"/>
-        </w:rPr>
       </w:pPr>
     </w:p>
     <w:p>
@@ -746,31 +731,7 @@
         <w:rPr>
           <w:rFonts w:hint="eastAsia"/>
         </w:rPr>
-        <w:t>还记得吗，我们的应用程序起始地址是</w:t>
-      </w:r>
-      <w:r>
-        <w:rPr>
-          <w:rFonts w:hint="eastAsia"/>
-        </w:rPr>
-        <w:t>0x0800</w:t>
-      </w:r>
-      <w:r>
-        <w:rPr>
-          <w:rFonts w:hint="eastAsia"/>
-        </w:rPr>
-        <w:t>8</w:t>
-      </w:r>
-      <w:r>
-        <w:rPr>
-          <w:rFonts w:hint="eastAsia"/>
-        </w:rPr>
-        <w:t>000</w:t>
-      </w:r>
-      <w:r>
-        <w:rPr>
-          <w:rFonts w:hint="eastAsia"/>
-        </w:rPr>
-        <w:t>，0x8000是32k，位于了只读区域（3x16k=48k），所以需要修改一下这里，将3改为2，将后边的1改为2.。</w:t>
+        <w:t>还记得吗，我们的应用程序起始地址是0x08008000，0x8000是32k，位于了只读区域（3x16k=48k），所以需要修改一下这里，将3改为2，将后边的1改为2.。</w:t>
       </w:r>
     </w:p>
     <w:p>
@@ -828,31 +789,7 @@
         <w:rPr>
           <w:rFonts w:hint="eastAsia"/>
         </w:rPr>
-        <w:t>这个字符串信息会在</w:t>
-      </w:r>
-      <w:r>
-        <w:rPr>
-          <w:rFonts w:hint="eastAsia"/>
-        </w:rPr>
-        <w:t>电脑的应用程序</w:t>
-      </w:r>
-      <w:r>
-        <w:rPr>
-          <w:rFonts w:hint="eastAsia"/>
-        </w:rPr>
-        <w:t>中</w:t>
-      </w:r>
-      <w:r>
-        <w:rPr>
-          <w:rFonts w:hint="eastAsia"/>
-        </w:rPr>
-        <w:t>用到</w:t>
-      </w:r>
-      <w:r>
-        <w:rPr>
-          <w:rFonts w:hint="eastAsia"/>
-        </w:rPr>
-        <w:t>。</w:t>
+        <w:t>这个字符串信息会在电脑的应用程序中用到。</w:t>
       </w:r>
     </w:p>
     <w:p>
@@ -924,9 +861,6 @@
       <w:pPr>
         <w:pStyle w:val="a7"/>
         <w:ind w:left="360" w:firstLineChars="0" w:firstLine="0"/>
-        <w:rPr>
-          <w:rFonts w:hint="eastAsia"/>
-        </w:rPr>
       </w:pPr>
       <w:r>
         <w:rPr>
@@ -1414,9 +1348,6 @@
       <w:pPr>
         <w:pStyle w:val="a7"/>
         <w:ind w:left="360" w:firstLineChars="0" w:firstLine="0"/>
-        <w:rPr>
-          <w:rFonts w:hint="eastAsia"/>
-        </w:rPr>
       </w:pPr>
       <w:r>
         <w:rPr>
@@ -1462,9 +1393,6 @@
       <w:pPr>
         <w:pStyle w:val="a7"/>
         <w:ind w:left="360" w:firstLineChars="0" w:firstLine="0"/>
-        <w:rPr>
-          <w:rFonts w:hint="eastAsia"/>
-        </w:rPr>
       </w:pPr>
       <w:r>
         <w:rPr>
@@ -1560,9 +1488,6 @@
       <w:pPr>
         <w:pStyle w:val="a7"/>
         <w:ind w:left="360" w:firstLineChars="0" w:firstLine="0"/>
-        <w:rPr>
-          <w:rFonts w:hint="eastAsia"/>
-        </w:rPr>
       </w:pPr>
       <w:r>
         <w:rPr>
@@ -1587,9 +1512,6 @@
       <w:pPr>
         <w:pStyle w:val="a7"/>
         <w:ind w:left="360" w:firstLineChars="0" w:firstLine="0"/>
-        <w:rPr>
-          <w:rFonts w:hint="eastAsia"/>
-        </w:rPr>
       </w:pPr>
       <w:r>
         <w:rPr>
@@ -1607,7 +1529,19 @@
         <w:rPr>
           <w:rFonts w:hint="eastAsia"/>
         </w:rPr>
-        <w:t>应用程序需要修改两个地方，一个是中断向量表偏移。默认中断向量表位于0x00000000地址处。</w:t>
+        <w:t>应用程序需要修改两个地方，一个是中断向量表偏移。默认中断向量表位于0x0</w:t>
+      </w:r>
+      <w:r>
+        <w:rPr>
+          <w:rFonts w:hint="eastAsia"/>
+        </w:rPr>
+        <w:t>8</w:t>
+      </w:r>
+      <w:r>
+        <w:rPr>
+          <w:rFonts w:hint="eastAsia"/>
+        </w:rPr>
+        <w:t>000000地址处。</w:t>
       </w:r>
     </w:p>
     <w:p>
@@ -1661,9 +1595,6 @@
       <w:pPr>
         <w:pStyle w:val="a7"/>
         <w:ind w:left="360" w:firstLineChars="0" w:firstLine="0"/>
-        <w:rPr>
-          <w:rFonts w:hint="eastAsia"/>
-        </w:rPr>
       </w:pPr>
       <w:r>
         <w:rPr>
@@ -2104,9 +2035,6 @@
       <w:pPr>
         <w:pStyle w:val="a7"/>
         <w:ind w:left="360" w:firstLineChars="0" w:firstLine="0"/>
-        <w:rPr>
-          <w:rFonts w:hint="eastAsia"/>
-        </w:rPr>
       </w:pPr>
       <w:r>
         <w:t>./dfu-util.exe -l</w:t>
@@ -2169,9 +2097,6 @@
       <w:pPr>
         <w:pStyle w:val="a7"/>
         <w:ind w:left="360" w:firstLineChars="0" w:firstLine="0"/>
-        <w:rPr>
-          <w:rFonts w:hint="eastAsia"/>
-        </w:rPr>
       </w:pPr>
       <w:r>
         <w:t>./dfu-util.exe -s 0x08008000:leave -D led-uart.bin</w:t>
@@ -2364,9 +2289,6 @@
       <w:pPr>
         <w:pStyle w:val="a7"/>
         <w:ind w:left="360" w:firstLineChars="0" w:firstLine="0"/>
-        <w:rPr>
-          <w:rFonts w:hint="eastAsia"/>
-        </w:rPr>
       </w:pPr>
       <w:r>
         <w:rPr>

</xml_diff>